<commit_message>
nouvelle version doc de production TPG_BAM
</commit_message>
<xml_diff>
--- a/platform_documentation/TPG_BAM- Platform Documentation_V5.docx
+++ b/platform_documentation/TPG_BAM- Platform Documentation_V5.docx
@@ -12105,468 +12105,648 @@
       <w:proofErr w:type="spellEnd"/>
     </w:p>
     <w:p>
-      <w:pPr>
-        <w:rPr>
-          <w:lang w:val="en-US"/>
-        </w:rPr>
-      </w:pPr>
-      <w:proofErr w:type="spellStart"/>
-      <w:r>
-        <w:rPr>
-          <w:lang w:val="en-US"/>
-        </w:rPr>
+      <w:proofErr w:type="spellStart"/>
+      <w:proofErr w:type="gramStart"/>
+      <w:r>
         <w:t>sudo</w:t>
       </w:r>
       <w:proofErr w:type="spellEnd"/>
-      <w:r>
-        <w:rPr>
-          <w:lang w:val="en-US"/>
-        </w:rPr>
+      <w:proofErr w:type="gramEnd"/>
+      <w:r>
         <w:t xml:space="preserve"> -u </w:t>
       </w:r>
       <w:proofErr w:type="spellStart"/>
       <w:r>
-        <w:rPr>
-          <w:lang w:val="en-US"/>
-        </w:rPr>
         <w:t>mnc</w:t>
       </w:r>
       <w:proofErr w:type="spellEnd"/>
       <w:r>
-        <w:rPr>
-          <w:lang w:val="en-US"/>
-        </w:rPr>
         <w:t xml:space="preserve"> /</w:t>
       </w:r>
       <w:proofErr w:type="spellStart"/>
       <w:r>
-        <w:rPr>
-          <w:lang w:val="en-US"/>
-        </w:rPr>
         <w:t>usr</w:t>
       </w:r>
       <w:proofErr w:type="spellEnd"/>
       <w:r>
-        <w:rPr>
-          <w:lang w:val="en-US"/>
-        </w:rPr>
         <w:t>/bin/</w:t>
       </w:r>
       <w:proofErr w:type="spellStart"/>
       <w:r>
-        <w:rPr>
-          <w:lang w:val="en-US"/>
-        </w:rPr>
         <w:t>filebeat</w:t>
       </w:r>
       <w:proofErr w:type="spellEnd"/>
       <w:r>
-        <w:rPr>
-          <w:lang w:val="en-US"/>
-        </w:rPr>
         <w:t xml:space="preserve"> -e -c </w:t>
       </w:r>
       <w:r>
-        <w:rPr>
-          <w:lang w:val="en-US"/>
-        </w:rPr>
-        <w:t>/etc/filebeat/filebeat.scs.integ.yml</w:t>
-      </w:r>
-      <w:bookmarkStart w:id="27" w:name="_GoBack"/>
+        <w:t>/</w:t>
+      </w:r>
+      <w:proofErr w:type="spellStart"/>
+      <w:r>
+        <w:t>etc</w:t>
+      </w:r>
+      <w:proofErr w:type="spellEnd"/>
+      <w:r>
+        <w:t>/</w:t>
+      </w:r>
+      <w:proofErr w:type="spellStart"/>
+      <w:r>
+        <w:t>filebeat</w:t>
+      </w:r>
+      <w:proofErr w:type="spellEnd"/>
+      <w:r>
+        <w:t>/</w:t>
+      </w:r>
+      <w:proofErr w:type="spellStart"/>
+      <w:r>
+        <w:t>filebeat.scs.integ.yml</w:t>
+      </w:r>
+      <w:proofErr w:type="spellEnd"/>
+      <w:r>
+        <w:t xml:space="preserve"> -</w:t>
+      </w:r>
+      <w:proofErr w:type="spellStart"/>
+      <w:r>
+        <w:t>path.home</w:t>
+      </w:r>
+      <w:proofErr w:type="spellEnd"/>
+      <w:r>
+        <w:t xml:space="preserve"> /home/</w:t>
+      </w:r>
+      <w:proofErr w:type="spellStart"/>
+      <w:r>
+        <w:t>mnc</w:t>
+      </w:r>
+      <w:proofErr w:type="spellEnd"/>
+      <w:r>
+        <w:t xml:space="preserve"> -</w:t>
+      </w:r>
+      <w:proofErr w:type="spellStart"/>
+      <w:r>
+        <w:t>path.config</w:t>
+      </w:r>
+      <w:proofErr w:type="spellEnd"/>
+      <w:r>
+        <w:t xml:space="preserve"> /home/</w:t>
+      </w:r>
+      <w:proofErr w:type="spellStart"/>
+      <w:r>
+        <w:t>mnc</w:t>
+      </w:r>
+      <w:proofErr w:type="spellEnd"/>
+      <w:r>
+        <w:t xml:space="preserve"> -</w:t>
+      </w:r>
+      <w:proofErr w:type="spellStart"/>
+      <w:r>
+        <w:t>path.data</w:t>
+      </w:r>
+      <w:proofErr w:type="spellEnd"/>
+      <w:r>
+        <w:t xml:space="preserve"> /home/</w:t>
+      </w:r>
+      <w:proofErr w:type="spellStart"/>
+      <w:r>
+        <w:t>mnc</w:t>
+      </w:r>
+      <w:proofErr w:type="spellEnd"/>
+      <w:r>
+        <w:t>/</w:t>
+      </w:r>
+      <w:proofErr w:type="spellStart"/>
+      <w:r>
+        <w:t>fbregistry</w:t>
+      </w:r>
+      <w:proofErr w:type="spellEnd"/>
+      <w:r>
+        <w:t xml:space="preserve"> -</w:t>
+      </w:r>
+      <w:proofErr w:type="spellStart"/>
+      <w:r>
+        <w:t>path.logs</w:t>
+      </w:r>
+      <w:proofErr w:type="spellEnd"/>
+      <w:r>
+        <w:t xml:space="preserve"> /home/</w:t>
+      </w:r>
+      <w:proofErr w:type="spellStart"/>
+      <w:r>
+        <w:t>mnc</w:t>
+      </w:r>
+      <w:proofErr w:type="spellEnd"/>
+      <w:r>
+        <w:t>/log/ -d "</w:t>
+      </w:r>
+      <w:proofErr w:type="spellStart"/>
+      <w:r>
+        <w:t>elasticsearch</w:t>
+      </w:r>
+      <w:proofErr w:type="spellEnd"/>
+      <w:r>
+        <w:t>"</w:t>
+      </w:r>
+    </w:p>
+    <w:p>
+      <w:pPr>
+        <w:pStyle w:val="Titre3"/>
+      </w:pPr>
+    </w:p>
+    <w:p>
+      <w:pPr>
+        <w:pStyle w:val="Titre3"/>
+      </w:pPr>
+      <w:bookmarkStart w:id="27" w:name="_Toc536689818"/>
+      <w:proofErr w:type="spellStart"/>
+      <w:r>
+        <w:t>Filebeat</w:t>
+      </w:r>
+      <w:proofErr w:type="spellEnd"/>
+      <w:r>
+        <w:t> :</w:t>
+      </w:r>
+      <w:r>
+        <w:t xml:space="preserve"> contrôle</w:t>
+      </w:r>
+      <w:r>
+        <w:t xml:space="preserve"> du service </w:t>
+      </w:r>
+      <w:proofErr w:type="spellStart"/>
+      <w:r>
+        <w:t>Systemd</w:t>
+      </w:r>
+      <w:proofErr w:type="spellEnd"/>
+      <w:r>
+        <w:t xml:space="preserve"> – Exemple sur la plateforme d’intégration</w:t>
+      </w:r>
       <w:bookmarkEnd w:id="27"/>
-      <w:r>
-        <w:rPr>
-          <w:lang w:val="en-US"/>
-        </w:rPr>
-        <w:t xml:space="preserve"> -</w:t>
-      </w:r>
-      <w:proofErr w:type="spellStart"/>
-      <w:r>
-        <w:rPr>
-          <w:lang w:val="en-US"/>
-        </w:rPr>
-        <w:t>path.home</w:t>
-      </w:r>
-      <w:proofErr w:type="spellEnd"/>
-      <w:r>
-        <w:rPr>
-          <w:lang w:val="en-US"/>
-        </w:rPr>
-        <w:t xml:space="preserve"> /home/</w:t>
-      </w:r>
-      <w:proofErr w:type="spellStart"/>
-      <w:r>
-        <w:rPr>
-          <w:lang w:val="en-US"/>
-        </w:rPr>
-        <w:t>mnc</w:t>
-      </w:r>
-      <w:proofErr w:type="spellEnd"/>
-      <w:r>
-        <w:rPr>
-          <w:lang w:val="en-US"/>
-        </w:rPr>
-        <w:t xml:space="preserve"> -</w:t>
-      </w:r>
-      <w:proofErr w:type="spellStart"/>
-      <w:r>
-        <w:rPr>
-          <w:lang w:val="en-US"/>
-        </w:rPr>
-        <w:t>path.config</w:t>
-      </w:r>
-      <w:proofErr w:type="spellEnd"/>
-      <w:r>
-        <w:rPr>
-          <w:lang w:val="en-US"/>
-        </w:rPr>
-        <w:t xml:space="preserve"> /home/</w:t>
-      </w:r>
-      <w:proofErr w:type="spellStart"/>
-      <w:r>
-        <w:rPr>
-          <w:lang w:val="en-US"/>
-        </w:rPr>
-        <w:t>mnc</w:t>
-      </w:r>
-      <w:proofErr w:type="spellEnd"/>
-      <w:r>
-        <w:rPr>
-          <w:lang w:val="en-US"/>
-        </w:rPr>
-        <w:t xml:space="preserve"> -</w:t>
-      </w:r>
-      <w:proofErr w:type="spellStart"/>
-      <w:r>
-        <w:rPr>
-          <w:lang w:val="en-US"/>
-        </w:rPr>
-        <w:t>path.data</w:t>
-      </w:r>
-      <w:proofErr w:type="spellEnd"/>
-      <w:r>
-        <w:rPr>
-          <w:lang w:val="en-US"/>
-        </w:rPr>
-        <w:t xml:space="preserve"> /home/</w:t>
-      </w:r>
-      <w:proofErr w:type="spellStart"/>
-      <w:r>
-        <w:rPr>
-          <w:lang w:val="en-US"/>
-        </w:rPr>
-        <w:t>mnc</w:t>
-      </w:r>
-      <w:proofErr w:type="spellEnd"/>
-      <w:r>
-        <w:rPr>
-          <w:lang w:val="en-US"/>
+    </w:p>
+    <w:p>
+      <w:pPr>
+        <w:rPr>
+          <w:lang w:val="en-US"/>
+        </w:rPr>
+      </w:pPr>
+      <w:proofErr w:type="spellStart"/>
+      <w:r>
+        <w:rPr>
+          <w:b/>
+          <w:lang w:val="en-US"/>
+        </w:rPr>
+        <w:t>Démarrage</w:t>
+      </w:r>
+      <w:proofErr w:type="spellEnd"/>
+      <w:r>
+        <w:rPr>
+          <w:b/>
+          <w:lang w:val="en-US"/>
+        </w:rPr>
+        <w:t xml:space="preserve"> </w:t>
+      </w:r>
+      <w:r>
+        <w:rPr>
+          <w:b/>
+          <w:lang w:val="en-US"/>
+        </w:rPr>
+        <w:t>–</w:t>
+      </w:r>
+      <w:r>
+        <w:rPr>
+          <w:lang w:val="en-US"/>
+        </w:rPr>
+        <w:t xml:space="preserve"> </w:t>
+      </w:r>
+      <w:r>
+        <w:rPr>
+          <w:lang w:val="en-US"/>
+        </w:rPr>
+        <w:t>s</w:t>
+      </w:r>
+      <w:r>
+        <w:rPr>
+          <w:lang w:val="en-US"/>
+        </w:rPr>
+        <w:t>ervice</w:t>
+      </w:r>
+      <w:r>
+        <w:rPr>
+          <w:lang w:val="en-US"/>
+        </w:rPr>
+        <w:t xml:space="preserve"> </w:t>
+      </w:r>
+      <w:proofErr w:type="spellStart"/>
+      <w:proofErr w:type="gramStart"/>
+      <w:r>
+        <w:rPr>
+          <w:lang w:val="en-US"/>
+        </w:rPr>
+        <w:t>filebeat.mnc.integ</w:t>
+      </w:r>
+      <w:proofErr w:type="spellEnd"/>
+      <w:proofErr w:type="gramEnd"/>
+      <w:r>
+        <w:rPr>
+          <w:lang w:val="en-US"/>
+        </w:rPr>
+        <w:t xml:space="preserve"> start</w:t>
+      </w:r>
+    </w:p>
+    <w:p>
+      <w:pPr>
+        <w:rPr>
+          <w:lang w:val="en-US"/>
+        </w:rPr>
+      </w:pPr>
+      <w:proofErr w:type="spellStart"/>
+      <w:r>
+        <w:rPr>
+          <w:b/>
+          <w:lang w:val="en-US"/>
+        </w:rPr>
+        <w:t>Arrêt</w:t>
+      </w:r>
+      <w:proofErr w:type="spellEnd"/>
+      <w:r>
+        <w:rPr>
+          <w:b/>
+          <w:lang w:val="en-US"/>
+        </w:rPr>
+        <w:t xml:space="preserve"> </w:t>
+      </w:r>
+      <w:r>
+        <w:rPr>
+          <w:b/>
+          <w:lang w:val="en-US"/>
+        </w:rPr>
+        <w:t>–</w:t>
+      </w:r>
+      <w:r>
+        <w:rPr>
+          <w:lang w:val="en-US"/>
+        </w:rPr>
+        <w:t xml:space="preserve"> </w:t>
+      </w:r>
+      <w:r>
+        <w:rPr>
+          <w:lang w:val="en-US"/>
+        </w:rPr>
+        <w:t xml:space="preserve">service </w:t>
+      </w:r>
+      <w:proofErr w:type="spellStart"/>
+      <w:proofErr w:type="gramStart"/>
+      <w:r>
+        <w:rPr>
+          <w:lang w:val="en-US"/>
+        </w:rPr>
+        <w:t>filebeat.mnc.integ</w:t>
+      </w:r>
+      <w:proofErr w:type="spellEnd"/>
+      <w:proofErr w:type="gramEnd"/>
+      <w:r>
+        <w:rPr>
+          <w:lang w:val="en-US"/>
+        </w:rPr>
+        <w:t xml:space="preserve"> stop</w:t>
+      </w:r>
+      <w:r>
+        <w:rPr>
+          <w:lang w:val="en-US"/>
+        </w:rPr>
+        <w:t xml:space="preserve"> </w:t>
+      </w:r>
+    </w:p>
+    <w:p>
+      <w:pPr>
+        <w:rPr>
+          <w:lang w:val="en-US"/>
+        </w:rPr>
+      </w:pPr>
+      <w:r>
+        <w:rPr>
+          <w:b/>
+          <w:lang w:val="en-US"/>
+        </w:rPr>
+        <w:t>Status –</w:t>
+      </w:r>
+      <w:r>
+        <w:rPr>
+          <w:lang w:val="en-US"/>
+        </w:rPr>
+        <w:t xml:space="preserve"> service </w:t>
+      </w:r>
+      <w:proofErr w:type="spellStart"/>
+      <w:proofErr w:type="gramStart"/>
+      <w:r>
+        <w:rPr>
+          <w:lang w:val="en-US"/>
+        </w:rPr>
+        <w:t>filebeat.mnc.integ</w:t>
+      </w:r>
+      <w:proofErr w:type="spellEnd"/>
+      <w:proofErr w:type="gramEnd"/>
+      <w:r>
+        <w:rPr>
+          <w:lang w:val="en-US"/>
+        </w:rPr>
+        <w:t xml:space="preserve"> status</w:t>
+      </w:r>
+    </w:p>
+    <w:p>
+      <w:r>
+        <w:rPr>
+          <w:b/>
+        </w:rPr>
+        <w:t xml:space="preserve">Logs </w:t>
+      </w:r>
+      <w:r>
+        <w:rPr>
+          <w:b/>
+        </w:rPr>
+        <w:t>–</w:t>
+      </w:r>
+      <w:r>
+        <w:t xml:space="preserve"> </w:t>
+      </w:r>
+      <w:proofErr w:type="spellStart"/>
+      <w:r>
+        <w:t>journalctl</w:t>
+      </w:r>
+      <w:proofErr w:type="spellEnd"/>
+      <w:r>
+        <w:t xml:space="preserve"> -u </w:t>
+      </w:r>
+      <w:proofErr w:type="spellStart"/>
+      <w:proofErr w:type="gramStart"/>
+      <w:r>
+        <w:t>filebeat.mnc.</w:t>
+      </w:r>
+      <w:r>
+        <w:t>integ</w:t>
+      </w:r>
+      <w:proofErr w:type="gramEnd"/>
+      <w:r>
+        <w:t>.service</w:t>
+      </w:r>
+      <w:proofErr w:type="spellEnd"/>
+    </w:p>
+    <w:p/>
+    <w:p>
+      <w:pPr>
+        <w:pStyle w:val="Titre3"/>
+      </w:pPr>
+      <w:r>
+        <w:t>Emplacement des configurations</w:t>
+      </w:r>
+      <w:r>
+        <w:t xml:space="preserve"> des services</w:t>
+      </w:r>
+    </w:p>
+    <w:p>
+      <w:pPr>
+        <w:rPr>
+          <w:rFonts w:ascii="Menlo" w:hAnsi="Menlo" w:cs="Menlo"/>
+          <w:color w:val="000000"/>
+          <w:sz w:val="22"/>
+          <w:szCs w:val="22"/>
+        </w:rPr>
+      </w:pPr>
+      <w:r>
+        <w:rPr>
+          <w:rFonts w:ascii="Menlo" w:hAnsi="Menlo" w:cs="Menlo"/>
+          <w:color w:val="000000"/>
+          <w:sz w:val="22"/>
+          <w:szCs w:val="22"/>
         </w:rPr>
         <w:t>/</w:t>
       </w:r>
       <w:proofErr w:type="spellStart"/>
       <w:r>
         <w:rPr>
-          <w:lang w:val="en-US"/>
-        </w:rPr>
-        <w:t>fbregistry</w:t>
-      </w:r>
-      <w:proofErr w:type="spellEnd"/>
-      <w:r>
-        <w:rPr>
-          <w:lang w:val="en-US"/>
-        </w:rPr>
-        <w:t xml:space="preserve"> -</w:t>
-      </w:r>
-      <w:proofErr w:type="spellStart"/>
-      <w:r>
-        <w:rPr>
-          <w:lang w:val="en-US"/>
-        </w:rPr>
-        <w:t>path.logs</w:t>
-      </w:r>
-      <w:proofErr w:type="spellEnd"/>
-      <w:r>
-        <w:rPr>
-          <w:lang w:val="en-US"/>
-        </w:rPr>
-        <w:t xml:space="preserve"> /home/</w:t>
-      </w:r>
-      <w:proofErr w:type="spellStart"/>
-      <w:r>
-        <w:rPr>
-          <w:lang w:val="en-US"/>
-        </w:rPr>
-        <w:t>mnc</w:t>
-      </w:r>
-      <w:proofErr w:type="spellEnd"/>
-      <w:r>
-        <w:rPr>
-          <w:lang w:val="en-US"/>
-        </w:rPr>
-        <w:t>/log/ -d "</w:t>
-      </w:r>
-      <w:proofErr w:type="spellStart"/>
-      <w:r>
-        <w:rPr>
-          <w:lang w:val="en-US"/>
-        </w:rPr>
-        <w:t>elasticsearch</w:t>
-      </w:r>
-      <w:proofErr w:type="spellEnd"/>
-      <w:r>
-        <w:rPr>
-          <w:lang w:val="en-US"/>
-        </w:rPr>
-        <w:t>"</w:t>
-      </w:r>
-    </w:p>
-    <w:p>
-      <w:pPr>
-        <w:pStyle w:val="Titre3"/>
-        <w:rPr>
-          <w:lang w:val="en-US"/>
-        </w:rPr>
-      </w:pPr>
-    </w:p>
-    <w:p>
-      <w:pPr>
-        <w:pStyle w:val="Titre3"/>
-      </w:pPr>
-      <w:bookmarkStart w:id="28" w:name="_Toc536689818"/>
-      <w:proofErr w:type="spellStart"/>
-      <w:r>
-        <w:t>Filebeat</w:t>
-      </w:r>
-      <w:proofErr w:type="spellEnd"/>
-      <w:r>
-        <w:t> :</w:t>
-      </w:r>
-      <w:r>
-        <w:t xml:space="preserve"> contrôle</w:t>
-      </w:r>
-      <w:r>
-        <w:t xml:space="preserve"> du service </w:t>
-      </w:r>
-      <w:proofErr w:type="spellStart"/>
-      <w:r>
-        <w:t>Systemd</w:t>
-      </w:r>
-      <w:proofErr w:type="spellEnd"/>
-      <w:r>
-        <w:t xml:space="preserve"> – Exemple sur la plateforme d’intégration</w:t>
-      </w:r>
+          <w:rFonts w:ascii="Menlo" w:hAnsi="Menlo" w:cs="Menlo"/>
+          <w:color w:val="000000"/>
+          <w:sz w:val="22"/>
+          <w:szCs w:val="22"/>
+        </w:rPr>
+        <w:t>etc</w:t>
+      </w:r>
+      <w:proofErr w:type="spellEnd"/>
+      <w:r>
+        <w:rPr>
+          <w:rFonts w:ascii="Menlo" w:hAnsi="Menlo" w:cs="Menlo"/>
+          <w:color w:val="000000"/>
+          <w:sz w:val="22"/>
+          <w:szCs w:val="22"/>
+        </w:rPr>
+        <w:t>/</w:t>
+      </w:r>
+      <w:proofErr w:type="spellStart"/>
+      <w:r>
+        <w:rPr>
+          <w:rFonts w:ascii="Menlo" w:hAnsi="Menlo" w:cs="Menlo"/>
+          <w:color w:val="000000"/>
+          <w:sz w:val="22"/>
+          <w:szCs w:val="22"/>
+        </w:rPr>
+        <w:t>systemd</w:t>
+      </w:r>
+      <w:proofErr w:type="spellEnd"/>
+      <w:r>
+        <w:rPr>
+          <w:rFonts w:ascii="Menlo" w:hAnsi="Menlo" w:cs="Menlo"/>
+          <w:color w:val="000000"/>
+          <w:sz w:val="22"/>
+          <w:szCs w:val="22"/>
+        </w:rPr>
+        <w:t>/s</w:t>
+      </w:r>
+      <w:r>
+        <w:rPr>
+          <w:rFonts w:ascii="Menlo" w:hAnsi="Menlo" w:cs="Menlo"/>
+          <w:color w:val="000000"/>
+          <w:sz w:val="22"/>
+          <w:szCs w:val="22"/>
+        </w:rPr>
+        <w:t>ervice :</w:t>
+      </w:r>
+    </w:p>
+    <w:p>
+      <w:pPr>
+        <w:pStyle w:val="Paragraphedeliste"/>
+        <w:numPr>
+          <w:ilvl w:val="0"/>
+          <w:numId w:val="2"/>
+        </w:numPr>
+      </w:pPr>
+      <w:proofErr w:type="spellStart"/>
+      <w:proofErr w:type="gramStart"/>
+      <w:r>
+        <w:rPr>
+          <w:rFonts w:ascii="Menlo" w:hAnsi="Menlo" w:cs="Menlo"/>
+          <w:color w:val="000000"/>
+          <w:sz w:val="22"/>
+          <w:szCs w:val="22"/>
+        </w:rPr>
+        <w:t>filebeat.scs.integ</w:t>
+      </w:r>
+      <w:proofErr w:type="gramEnd"/>
+      <w:r>
+        <w:rPr>
+          <w:rFonts w:ascii="Menlo" w:hAnsi="Menlo" w:cs="Menlo"/>
+          <w:color w:val="000000"/>
+          <w:sz w:val="22"/>
+          <w:szCs w:val="22"/>
+        </w:rPr>
+        <w:t>.service</w:t>
+      </w:r>
+      <w:proofErr w:type="spellEnd"/>
+      <w:r>
+        <w:rPr>
+          <w:rFonts w:ascii="Menlo" w:hAnsi="Menlo" w:cs="Menlo"/>
+          <w:color w:val="000000"/>
+          <w:sz w:val="22"/>
+          <w:szCs w:val="22"/>
+        </w:rPr>
+        <w:t xml:space="preserve"> : </w:t>
+      </w:r>
+      <w:r>
+        <w:rPr>
+          <w:rFonts w:ascii="Menlo" w:hAnsi="Menlo" w:cs="Menlo"/>
+          <w:color w:val="000000"/>
+          <w:sz w:val="22"/>
+          <w:szCs w:val="22"/>
+        </w:rPr>
+        <w:t xml:space="preserve">service </w:t>
+      </w:r>
+      <w:proofErr w:type="spellStart"/>
+      <w:r>
+        <w:rPr>
+          <w:rFonts w:ascii="Menlo" w:hAnsi="Menlo" w:cs="Menlo"/>
+          <w:color w:val="000000"/>
+          <w:sz w:val="22"/>
+          <w:szCs w:val="22"/>
+        </w:rPr>
+        <w:t>filebeat</w:t>
+      </w:r>
+      <w:proofErr w:type="spellEnd"/>
+      <w:r>
+        <w:rPr>
+          <w:rFonts w:ascii="Menlo" w:hAnsi="Menlo" w:cs="Menlo"/>
+          <w:color w:val="000000"/>
+          <w:sz w:val="22"/>
+          <w:szCs w:val="22"/>
+        </w:rPr>
+        <w:t xml:space="preserve"> de pu</w:t>
+      </w:r>
+      <w:r>
+        <w:rPr>
+          <w:rFonts w:ascii="Menlo" w:hAnsi="Menlo" w:cs="Menlo"/>
+          <w:color w:val="000000"/>
+          <w:sz w:val="22"/>
+          <w:szCs w:val="22"/>
+        </w:rPr>
+        <w:t xml:space="preserve">blication vers </w:t>
+      </w:r>
+      <w:proofErr w:type="spellStart"/>
+      <w:r>
+        <w:rPr>
+          <w:rFonts w:ascii="Menlo" w:hAnsi="Menlo" w:cs="Menlo"/>
+          <w:color w:val="000000"/>
+          <w:sz w:val="22"/>
+          <w:szCs w:val="22"/>
+        </w:rPr>
+        <w:t>elastic</w:t>
+      </w:r>
+      <w:proofErr w:type="spellEnd"/>
+    </w:p>
+    <w:p>
+      <w:pPr>
+        <w:pStyle w:val="Paragraphedeliste"/>
+        <w:numPr>
+          <w:ilvl w:val="0"/>
+          <w:numId w:val="2"/>
+        </w:numPr>
+      </w:pPr>
+      <w:proofErr w:type="spellStart"/>
+      <w:proofErr w:type="gramStart"/>
+      <w:r>
+        <w:rPr>
+          <w:rFonts w:ascii="Menlo" w:hAnsi="Menlo" w:cs="Menlo"/>
+          <w:color w:val="000000"/>
+          <w:sz w:val="22"/>
+          <w:szCs w:val="22"/>
+        </w:rPr>
+        <w:t>monitoring.ingester.data.scs.integ</w:t>
+      </w:r>
+      <w:proofErr w:type="gramEnd"/>
+      <w:r>
+        <w:rPr>
+          <w:rFonts w:ascii="Menlo" w:hAnsi="Menlo" w:cs="Menlo"/>
+          <w:color w:val="000000"/>
+          <w:sz w:val="22"/>
+          <w:szCs w:val="22"/>
+        </w:rPr>
+        <w:t>.service</w:t>
+      </w:r>
+      <w:proofErr w:type="spellEnd"/>
+      <w:r>
+        <w:rPr>
+          <w:rFonts w:ascii="Menlo" w:hAnsi="Menlo" w:cs="Menlo"/>
+          <w:color w:val="000000"/>
+          <w:sz w:val="22"/>
+          <w:szCs w:val="22"/>
+        </w:rPr>
+        <w:t xml:space="preserve"> : service de monitoring (création de</w:t>
+      </w:r>
+      <w:r>
+        <w:rPr>
+          <w:rFonts w:ascii="Menlo" w:hAnsi="Menlo" w:cs="Menlo"/>
+          <w:color w:val="000000"/>
+          <w:sz w:val="22"/>
+          <w:szCs w:val="22"/>
+        </w:rPr>
+        <w:t xml:space="preserve"> l’index de monitoring)</w:t>
+      </w:r>
+    </w:p>
+    <w:p>
+      <w:pPr>
+        <w:pStyle w:val="Paragraphedeliste"/>
+        <w:numPr>
+          <w:ilvl w:val="0"/>
+          <w:numId w:val="2"/>
+        </w:numPr>
+      </w:pPr>
+      <w:proofErr w:type="spellStart"/>
+      <w:r>
+        <w:rPr>
+          <w:rFonts w:ascii="Menlo" w:hAnsi="Menlo" w:cs="Menlo"/>
+          <w:color w:val="000000"/>
+          <w:sz w:val="22"/>
+          <w:szCs w:val="22"/>
+        </w:rPr>
+        <w:t>data.ingestion.file.rotation.scs.integ.service</w:t>
+      </w:r>
+      <w:proofErr w:type="spellEnd"/>
+      <w:r>
+        <w:rPr>
+          <w:rFonts w:ascii="Menlo" w:hAnsi="Menlo" w:cs="Menlo"/>
+          <w:color w:val="000000"/>
+          <w:sz w:val="22"/>
+          <w:szCs w:val="22"/>
+        </w:rPr>
+        <w:t xml:space="preserve"> : service de rotation de fichiers </w:t>
+      </w:r>
+      <w:r>
+        <w:rPr>
+          <w:rFonts w:ascii="Menlo" w:hAnsi="Menlo" w:cs="Menlo"/>
+          <w:color w:val="000000"/>
+          <w:sz w:val="22"/>
+          <w:szCs w:val="22"/>
+        </w:rPr>
+        <w:t>(archivage des fichiers de données)</w:t>
+      </w:r>
+      <w:bookmarkStart w:id="28" w:name="_GoBack"/>
       <w:bookmarkEnd w:id="28"/>
     </w:p>
-    <w:p>
-      <w:pPr>
-        <w:rPr>
-          <w:lang w:val="en-US"/>
-        </w:rPr>
-      </w:pPr>
-      <w:proofErr w:type="spellStart"/>
-      <w:r>
-        <w:rPr>
-          <w:b/>
-          <w:lang w:val="en-US"/>
-        </w:rPr>
-        <w:t>Démarrage</w:t>
-      </w:r>
-      <w:proofErr w:type="spellEnd"/>
-      <w:r>
-        <w:rPr>
-          <w:b/>
-          <w:lang w:val="en-US"/>
-        </w:rPr>
-        <w:t xml:space="preserve"> </w:t>
-      </w:r>
-      <w:r>
-        <w:rPr>
-          <w:b/>
-          <w:lang w:val="en-US"/>
-        </w:rPr>
-        <w:t>–</w:t>
-      </w:r>
-      <w:r>
-        <w:rPr>
-          <w:lang w:val="en-US"/>
-        </w:rPr>
-        <w:t xml:space="preserve"> </w:t>
-      </w:r>
-      <w:r>
-        <w:rPr>
-          <w:lang w:val="en-US"/>
-        </w:rPr>
-        <w:t>s</w:t>
-      </w:r>
-      <w:r>
-        <w:rPr>
-          <w:lang w:val="en-US"/>
-        </w:rPr>
-        <w:t>ervice</w:t>
-      </w:r>
-      <w:r>
-        <w:rPr>
-          <w:lang w:val="en-US"/>
-        </w:rPr>
-        <w:t xml:space="preserve"> </w:t>
-      </w:r>
-      <w:proofErr w:type="spellStart"/>
-      <w:proofErr w:type="gramStart"/>
-      <w:r>
-        <w:rPr>
-          <w:lang w:val="en-US"/>
-        </w:rPr>
-        <w:t>filebeat.mnc.integ</w:t>
-      </w:r>
-      <w:proofErr w:type="spellEnd"/>
-      <w:proofErr w:type="gramEnd"/>
-      <w:r>
-        <w:rPr>
-          <w:lang w:val="en-US"/>
-        </w:rPr>
-        <w:t xml:space="preserve"> start</w:t>
-      </w:r>
-    </w:p>
-    <w:p>
-      <w:pPr>
-        <w:rPr>
-          <w:lang w:val="en-US"/>
-        </w:rPr>
-      </w:pPr>
-      <w:proofErr w:type="spellStart"/>
-      <w:r>
-        <w:rPr>
-          <w:b/>
-          <w:lang w:val="en-US"/>
-        </w:rPr>
-        <w:t>Arrêt</w:t>
-      </w:r>
-      <w:proofErr w:type="spellEnd"/>
-      <w:r>
-        <w:rPr>
-          <w:b/>
-          <w:lang w:val="en-US"/>
-        </w:rPr>
-        <w:t xml:space="preserve"> </w:t>
-      </w:r>
-      <w:r>
-        <w:rPr>
-          <w:b/>
-          <w:lang w:val="en-US"/>
-        </w:rPr>
-        <w:t>–</w:t>
-      </w:r>
-      <w:r>
-        <w:rPr>
-          <w:lang w:val="en-US"/>
-        </w:rPr>
-        <w:t xml:space="preserve"> </w:t>
-      </w:r>
-      <w:r>
-        <w:rPr>
-          <w:lang w:val="en-US"/>
-        </w:rPr>
-        <w:t xml:space="preserve">service </w:t>
-      </w:r>
-      <w:proofErr w:type="spellStart"/>
-      <w:proofErr w:type="gramStart"/>
-      <w:r>
-        <w:rPr>
-          <w:lang w:val="en-US"/>
-        </w:rPr>
-        <w:t>filebeat.mnc.integ</w:t>
-      </w:r>
-      <w:proofErr w:type="spellEnd"/>
-      <w:proofErr w:type="gramEnd"/>
-      <w:r>
-        <w:rPr>
-          <w:lang w:val="en-US"/>
-        </w:rPr>
-        <w:t xml:space="preserve"> stop</w:t>
-      </w:r>
-      <w:r>
-        <w:rPr>
-          <w:lang w:val="en-US"/>
-        </w:rPr>
-        <w:t xml:space="preserve"> </w:t>
-      </w:r>
-    </w:p>
-    <w:p>
-      <w:pPr>
-        <w:rPr>
-          <w:lang w:val="en-US"/>
-        </w:rPr>
-      </w:pPr>
-      <w:r>
-        <w:rPr>
-          <w:b/>
-          <w:lang w:val="en-US"/>
-        </w:rPr>
-        <w:t>Status –</w:t>
-      </w:r>
-      <w:r>
-        <w:rPr>
-          <w:lang w:val="en-US"/>
-        </w:rPr>
-        <w:t xml:space="preserve"> service </w:t>
-      </w:r>
-      <w:proofErr w:type="spellStart"/>
-      <w:proofErr w:type="gramStart"/>
-      <w:r>
-        <w:rPr>
-          <w:lang w:val="en-US"/>
-        </w:rPr>
-        <w:t>filebeat.mnc.integ</w:t>
-      </w:r>
-      <w:proofErr w:type="spellEnd"/>
-      <w:proofErr w:type="gramEnd"/>
-      <w:r>
-        <w:rPr>
-          <w:lang w:val="en-US"/>
-        </w:rPr>
-        <w:t xml:space="preserve"> status</w:t>
-      </w:r>
-    </w:p>
-    <w:p>
-      <w:r>
-        <w:rPr>
-          <w:b/>
-        </w:rPr>
-        <w:t xml:space="preserve">Logs </w:t>
-      </w:r>
-      <w:r>
-        <w:rPr>
-          <w:b/>
-        </w:rPr>
-        <w:t>–</w:t>
-      </w:r>
-      <w:r>
-        <w:t xml:space="preserve"> </w:t>
-      </w:r>
-      <w:proofErr w:type="spellStart"/>
-      <w:r>
-        <w:t>journalctl</w:t>
-      </w:r>
-      <w:proofErr w:type="spellEnd"/>
-      <w:r>
-        <w:t xml:space="preserve"> -u </w:t>
-      </w:r>
-      <w:proofErr w:type="spellStart"/>
-      <w:proofErr w:type="gramStart"/>
-      <w:r>
-        <w:t>filebeat.mnc.</w:t>
-      </w:r>
-      <w:r>
-        <w:t>integ</w:t>
-      </w:r>
-      <w:proofErr w:type="gramEnd"/>
-      <w:r>
-        <w:t>.service</w:t>
-      </w:r>
-      <w:proofErr w:type="spellEnd"/>
-    </w:p>
-    <w:p/>
     <w:p/>
     <w:p/>
     <w:p/>

</xml_diff>